<commit_message>
Second Draft Added,Version 1.0.1
</commit_message>
<xml_diff>
--- a/Assignment1.docx
+++ b/Assignment1.docx
@@ -4049,6 +4049,24 @@
           <w:szCs w:val="28"/>
         </w:rPr>
       </w:pPr>
+      <w:r>
+        <w:rPr>
+          <w:rFonts w:asciiTheme="majorHAnsi" w:hAnsiTheme="majorHAnsi"/>
+          <w:sz w:val="28"/>
+          <w:szCs w:val="28"/>
+        </w:rPr>
+        <w:t>The site should address the following questions:</w:t>
+      </w:r>
+    </w:p>
+    <w:p>
+      <w:pPr>
+        <w:pStyle w:val="ListParagraph"/>
+        <w:rPr>
+          <w:rFonts w:asciiTheme="majorHAnsi" w:hAnsiTheme="majorHAnsi"/>
+          <w:sz w:val="28"/>
+          <w:szCs w:val="28"/>
+        </w:rPr>
+      </w:pPr>
     </w:p>
     <w:p>
       <w:pPr>
@@ -4063,8 +4081,90 @@
           <w:szCs w:val="28"/>
         </w:rPr>
       </w:pPr>
+      <w:r>
+        <w:rPr>
+          <w:rFonts w:asciiTheme="majorHAnsi" w:hAnsiTheme="majorHAnsi"/>
+          <w:sz w:val="28"/>
+          <w:szCs w:val="28"/>
+        </w:rPr>
+        <w:t>Is the target audience identified?</w:t>
+      </w:r>
+    </w:p>
+    <w:p>
+      <w:pPr>
+        <w:pStyle w:val="ListParagraph"/>
+        <w:numPr>
+          <w:ilvl w:val="0"/>
+          <w:numId w:val="23"/>
+        </w:numPr>
+        <w:rPr>
+          <w:rFonts w:asciiTheme="majorHAnsi" w:hAnsiTheme="majorHAnsi"/>
+          <w:sz w:val="28"/>
+          <w:szCs w:val="28"/>
+        </w:rPr>
+      </w:pPr>
+      <w:r>
+        <w:rPr>
+          <w:rFonts w:asciiTheme="majorHAnsi" w:hAnsiTheme="majorHAnsi"/>
+          <w:sz w:val="28"/>
+          <w:szCs w:val="28"/>
+        </w:rPr>
+        <w:t>Are the topics explained in depth?</w:t>
+      </w:r>
+    </w:p>
+    <w:p>
+      <w:pPr>
+        <w:pStyle w:val="ListParagraph"/>
+        <w:numPr>
+          <w:ilvl w:val="0"/>
+          <w:numId w:val="23"/>
+        </w:numPr>
+        <w:rPr>
+          <w:rFonts w:asciiTheme="majorHAnsi" w:hAnsiTheme="majorHAnsi"/>
+          <w:sz w:val="28"/>
+          <w:szCs w:val="28"/>
+        </w:rPr>
+      </w:pPr>
+      <w:r>
+        <w:rPr>
+          <w:rFonts w:asciiTheme="majorHAnsi" w:hAnsiTheme="majorHAnsi"/>
+          <w:sz w:val="28"/>
+          <w:szCs w:val="28"/>
+        </w:rPr>
+        <w:t>Does the information source leave questions unanswered?</w:t>
+      </w:r>
       <w:bookmarkStart w:id="0" w:name="_GoBack"/>
       <w:bookmarkEnd w:id="0"/>
+    </w:p>
+    <w:p>
+      <w:pPr>
+        <w:pStyle w:val="ListParagraph"/>
+        <w:rPr>
+          <w:rFonts w:asciiTheme="majorHAnsi" w:hAnsiTheme="majorHAnsi"/>
+          <w:sz w:val="28"/>
+          <w:szCs w:val="28"/>
+        </w:rPr>
+      </w:pPr>
+    </w:p>
+    <w:p>
+      <w:pPr>
+        <w:pStyle w:val="ListParagraph"/>
+        <w:rPr>
+          <w:rFonts w:asciiTheme="majorHAnsi" w:hAnsiTheme="majorHAnsi"/>
+          <w:sz w:val="28"/>
+          <w:szCs w:val="28"/>
+        </w:rPr>
+      </w:pPr>
+    </w:p>
+    <w:p>
+      <w:pPr>
+        <w:pStyle w:val="ListParagraph"/>
+        <w:rPr>
+          <w:rFonts w:asciiTheme="majorHAnsi" w:hAnsiTheme="majorHAnsi"/>
+          <w:sz w:val="28"/>
+          <w:szCs w:val="28"/>
+        </w:rPr>
+      </w:pPr>
     </w:p>
     <w:p>
       <w:pPr>
@@ -4097,6 +4197,126 @@
         </w:rPr>
         <w:t>Appearance</w:t>
       </w:r>
+    </w:p>
+    <w:p>
+      <w:pPr>
+        <w:pStyle w:val="ListParagraph"/>
+        <w:rPr>
+          <w:rFonts w:asciiTheme="majorHAnsi" w:hAnsiTheme="majorHAnsi"/>
+          <w:sz w:val="28"/>
+          <w:szCs w:val="28"/>
+        </w:rPr>
+      </w:pPr>
+      <w:r>
+        <w:rPr>
+          <w:rFonts w:asciiTheme="majorHAnsi" w:hAnsiTheme="majorHAnsi"/>
+          <w:sz w:val="28"/>
+          <w:szCs w:val="28"/>
+        </w:rPr>
+        <w:t>The site should be able to answer the questions listed below:</w:t>
+      </w:r>
+    </w:p>
+    <w:p>
+      <w:pPr>
+        <w:pStyle w:val="ListParagraph"/>
+        <w:numPr>
+          <w:ilvl w:val="0"/>
+          <w:numId w:val="23"/>
+        </w:numPr>
+        <w:rPr>
+          <w:rFonts w:asciiTheme="majorHAnsi" w:hAnsiTheme="majorHAnsi"/>
+          <w:sz w:val="28"/>
+          <w:szCs w:val="28"/>
+        </w:rPr>
+      </w:pPr>
+      <w:r>
+        <w:rPr>
+          <w:rFonts w:asciiTheme="majorHAnsi" w:hAnsiTheme="majorHAnsi"/>
+          <w:sz w:val="28"/>
+          <w:szCs w:val="28"/>
+        </w:rPr>
+        <w:t>Does the site look well organized</w:t>
+      </w:r>
+      <w:r>
+        <w:rPr>
+          <w:rFonts w:asciiTheme="majorHAnsi" w:hAnsiTheme="majorHAnsi"/>
+          <w:sz w:val="28"/>
+          <w:szCs w:val="28"/>
+        </w:rPr>
+        <w:t xml:space="preserve"> and maintained</w:t>
+      </w:r>
+      <w:r>
+        <w:rPr>
+          <w:rFonts w:asciiTheme="majorHAnsi" w:hAnsiTheme="majorHAnsi"/>
+          <w:sz w:val="28"/>
+          <w:szCs w:val="28"/>
+        </w:rPr>
+        <w:t>?</w:t>
+      </w:r>
+    </w:p>
+    <w:p>
+      <w:pPr>
+        <w:pStyle w:val="ListParagraph"/>
+        <w:numPr>
+          <w:ilvl w:val="0"/>
+          <w:numId w:val="23"/>
+        </w:numPr>
+        <w:rPr>
+          <w:rFonts w:asciiTheme="majorHAnsi" w:hAnsiTheme="majorHAnsi"/>
+          <w:sz w:val="28"/>
+          <w:szCs w:val="28"/>
+        </w:rPr>
+      </w:pPr>
+      <w:r>
+        <w:rPr>
+          <w:rFonts w:asciiTheme="majorHAnsi" w:hAnsiTheme="majorHAnsi"/>
+          <w:sz w:val="28"/>
+          <w:szCs w:val="28"/>
+        </w:rPr>
+        <w:t>Is the style consistent throughout the website?</w:t>
+      </w:r>
+    </w:p>
+    <w:p>
+      <w:pPr>
+        <w:pStyle w:val="ListParagraph"/>
+        <w:numPr>
+          <w:ilvl w:val="0"/>
+          <w:numId w:val="23"/>
+        </w:numPr>
+        <w:rPr>
+          <w:rFonts w:asciiTheme="majorHAnsi" w:hAnsiTheme="majorHAnsi"/>
+          <w:sz w:val="28"/>
+          <w:szCs w:val="28"/>
+        </w:rPr>
+      </w:pPr>
+      <w:r>
+        <w:rPr>
+          <w:rFonts w:asciiTheme="majorHAnsi" w:hAnsiTheme="majorHAnsi"/>
+          <w:sz w:val="28"/>
+          <w:szCs w:val="28"/>
+        </w:rPr>
+        <w:t>Do the graphics and multimedia make the content of the site unclear?</w:t>
+      </w:r>
+    </w:p>
+    <w:p>
+      <w:pPr>
+        <w:pStyle w:val="ListParagraph"/>
+        <w:rPr>
+          <w:rFonts w:asciiTheme="majorHAnsi" w:hAnsiTheme="majorHAnsi"/>
+          <w:sz w:val="28"/>
+          <w:szCs w:val="28"/>
+        </w:rPr>
+      </w:pPr>
+    </w:p>
+    <w:p>
+      <w:pPr>
+        <w:pStyle w:val="ListParagraph"/>
+        <w:rPr>
+          <w:rFonts w:asciiTheme="majorHAnsi" w:hAnsiTheme="majorHAnsi"/>
+          <w:sz w:val="28"/>
+          <w:szCs w:val="28"/>
+        </w:rPr>
+      </w:pPr>
     </w:p>
     <w:p>
       <w:pPr>
@@ -5850,7 +6070,7 @@
   <w:abstractNum w:abstractNumId="17">
     <w:nsid w:val="5FCC5EE2"/>
     <w:multiLevelType w:val="hybridMultilevel"/>
-    <w:tmpl w:val="7FDEFE40"/>
+    <w:tmpl w:val="2D30E608"/>
     <w:lvl w:ilvl="0" w:tplc="04090001">
       <w:start w:val="1"/>
       <w:numFmt w:val="bullet"/>

</xml_diff>